<commit_message>
First slide starts to look sick, still lots to do though
</commit_message>
<xml_diff>
--- a/PLAN MARKETINGOWY.docx
+++ b/PLAN MARKETINGOWY.docx
@@ -163,23 +163,35 @@
         <w:ind w:left="360"/>
         <w:rPr>
           <w:rFonts w:eastAsiaTheme="minorEastAsia"/>
-          <w:sz w:val="22"/>
-          <w:szCs w:val="22"/>
-        </w:rPr>
-      </w:pPr>
-      <w:r>
-        <w:rPr>
-          <w:rFonts w:eastAsiaTheme="minorEastAsia"/>
-          <w:sz w:val="22"/>
-          <w:szCs w:val="22"/>
-        </w:rPr>
-        <w:t xml:space="preserve">     1.1 </w:t>
+          <w:color w:val="ED7D31" w:themeColor="accent2"/>
+          <w:sz w:val="22"/>
+          <w:szCs w:val="22"/>
+        </w:rPr>
+      </w:pPr>
+      <w:r>
+        <w:rPr>
+          <w:rFonts w:eastAsiaTheme="minorEastAsia"/>
+          <w:color w:val="FFFF00"/>
+          <w:sz w:val="22"/>
+          <w:szCs w:val="22"/>
+        </w:rPr>
+        <w:t xml:space="preserve">     1</w:t>
+      </w:r>
+      <w:r>
+        <w:rPr>
+          <w:rFonts w:eastAsiaTheme="minorEastAsia"/>
+          <w:color w:val="ED7D31" w:themeColor="accent2"/>
+          <w:sz w:val="22"/>
+          <w:szCs w:val="22"/>
+        </w:rPr>
+        <w:t xml:space="preserve">.1 </w:t>
       </w:r>
       <w:r>
         <w:rPr>
           <w:rFonts w:eastAsiaTheme="minorEastAsia"/>
           <w:b/>
           <w:bCs/>
+          <w:color w:val="ED7D31" w:themeColor="accent2"/>
           <w:sz w:val="22"/>
           <w:szCs w:val="22"/>
         </w:rPr>
@@ -190,6 +202,7 @@
           <w:rFonts w:eastAsiaTheme="minorEastAsia"/>
           <w:b/>
           <w:bCs/>
+          <w:color w:val="ED7D31" w:themeColor="accent2"/>
           <w:sz w:val="22"/>
           <w:szCs w:val="22"/>
         </w:rPr>
@@ -198,6 +211,7 @@
       <w:r>
         <w:rPr>
           <w:rFonts w:eastAsiaTheme="minorEastAsia"/>
+          <w:color w:val="ED7D31" w:themeColor="accent2"/>
           <w:sz w:val="22"/>
           <w:szCs w:val="22"/>
         </w:rPr>
@@ -214,13 +228,15 @@
         <w:jc w:val="both"/>
         <w:rPr>
           <w:rFonts w:eastAsiaTheme="minorEastAsia"/>
-          <w:sz w:val="22"/>
-          <w:szCs w:val="22"/>
-        </w:rPr>
-      </w:pPr>
-      <w:r>
-        <w:rPr>
-          <w:rFonts w:eastAsiaTheme="minorEastAsia"/>
+          <w:color w:val="ED7D31" w:themeColor="accent2"/>
+          <w:sz w:val="22"/>
+          <w:szCs w:val="22"/>
+        </w:rPr>
+      </w:pPr>
+      <w:r>
+        <w:rPr>
+          <w:rFonts w:eastAsiaTheme="minorEastAsia"/>
+          <w:color w:val="ED7D31" w:themeColor="accent2"/>
           <w:sz w:val="22"/>
           <w:szCs w:val="22"/>
         </w:rPr>
@@ -229,6 +245,7 @@
       <w:r>
         <w:rPr>
           <w:rFonts w:eastAsiaTheme="minorEastAsia"/>
+          <w:color w:val="ED7D31" w:themeColor="accent2"/>
           <w:sz w:val="22"/>
           <w:szCs w:val="22"/>
         </w:rPr>
@@ -238,6 +255,7 @@
       <w:r>
         <w:rPr>
           <w:rFonts w:eastAsiaTheme="minorEastAsia"/>
+          <w:color w:val="ED7D31" w:themeColor="accent2"/>
           <w:sz w:val="22"/>
           <w:szCs w:val="22"/>
         </w:rPr>
@@ -247,6 +265,7 @@
       <w:r>
         <w:rPr>
           <w:rFonts w:eastAsiaTheme="minorEastAsia"/>
+          <w:color w:val="ED7D31" w:themeColor="accent2"/>
           <w:sz w:val="22"/>
           <w:szCs w:val="22"/>
         </w:rPr>
@@ -256,6 +275,7 @@
       <w:r>
         <w:rPr>
           <w:rFonts w:eastAsiaTheme="minorEastAsia"/>
+          <w:color w:val="ED7D31" w:themeColor="accent2"/>
           <w:sz w:val="22"/>
           <w:szCs w:val="22"/>
         </w:rPr>
@@ -265,6 +285,7 @@
       <w:r>
         <w:rPr>
           <w:rFonts w:eastAsiaTheme="minorEastAsia"/>
+          <w:color w:val="ED7D31" w:themeColor="accent2"/>
           <w:sz w:val="22"/>
           <w:szCs w:val="22"/>
         </w:rPr>
@@ -281,13 +302,15 @@
         <w:jc w:val="both"/>
         <w:rPr>
           <w:rFonts w:eastAsiaTheme="minorEastAsia"/>
-          <w:sz w:val="22"/>
-          <w:szCs w:val="22"/>
-        </w:rPr>
-      </w:pPr>
-      <w:r>
-        <w:rPr>
-          <w:rFonts w:eastAsiaTheme="minorEastAsia"/>
+          <w:color w:val="ED7D31" w:themeColor="accent2"/>
+          <w:sz w:val="22"/>
+          <w:szCs w:val="22"/>
+        </w:rPr>
+      </w:pPr>
+      <w:r>
+        <w:rPr>
+          <w:rFonts w:eastAsiaTheme="minorEastAsia"/>
+          <w:color w:val="ED7D31" w:themeColor="accent2"/>
           <w:sz w:val="22"/>
           <w:szCs w:val="22"/>
         </w:rPr>
@@ -297,6 +320,7 @@
       <w:r>
         <w:rPr>
           <w:rFonts w:eastAsiaTheme="minorEastAsia"/>
+          <w:color w:val="ED7D31" w:themeColor="accent2"/>
           <w:sz w:val="22"/>
           <w:szCs w:val="22"/>
         </w:rPr>
@@ -306,6 +330,7 @@
       <w:r>
         <w:rPr>
           <w:rFonts w:eastAsiaTheme="minorEastAsia"/>
+          <w:color w:val="ED7D31" w:themeColor="accent2"/>
           <w:sz w:val="22"/>
           <w:szCs w:val="22"/>
         </w:rPr>
@@ -322,13 +347,15 @@
         <w:jc w:val="both"/>
         <w:rPr>
           <w:rFonts w:eastAsiaTheme="minorEastAsia"/>
-          <w:sz w:val="22"/>
-          <w:szCs w:val="22"/>
-        </w:rPr>
-      </w:pPr>
-      <w:r>
-        <w:rPr>
-          <w:rFonts w:eastAsiaTheme="minorEastAsia"/>
+          <w:color w:val="ED7D31" w:themeColor="accent2"/>
+          <w:sz w:val="22"/>
+          <w:szCs w:val="22"/>
+        </w:rPr>
+      </w:pPr>
+      <w:r>
+        <w:rPr>
+          <w:rFonts w:eastAsiaTheme="minorEastAsia"/>
+          <w:color w:val="ED7D31" w:themeColor="accent2"/>
           <w:sz w:val="22"/>
           <w:szCs w:val="22"/>
         </w:rPr>
@@ -345,13 +372,15 @@
         <w:jc w:val="both"/>
         <w:rPr>
           <w:rFonts w:eastAsiaTheme="minorEastAsia"/>
-          <w:sz w:val="22"/>
-          <w:szCs w:val="22"/>
-        </w:rPr>
-      </w:pPr>
-      <w:r>
-        <w:rPr>
-          <w:rFonts w:eastAsiaTheme="minorEastAsia"/>
+          <w:color w:val="ED7D31" w:themeColor="accent2"/>
+          <w:sz w:val="22"/>
+          <w:szCs w:val="22"/>
+        </w:rPr>
+      </w:pPr>
+      <w:r>
+        <w:rPr>
+          <w:rFonts w:eastAsiaTheme="minorEastAsia"/>
+          <w:color w:val="ED7D31" w:themeColor="accent2"/>
           <w:sz w:val="22"/>
           <w:szCs w:val="22"/>
         </w:rPr>
@@ -368,18 +397,22 @@
         <w:jc w:val="both"/>
         <w:rPr>
           <w:rFonts w:eastAsiaTheme="minorEastAsia"/>
-          <w:sz w:val="22"/>
-          <w:szCs w:val="22"/>
-        </w:rPr>
-      </w:pPr>
-      <w:r>
-        <w:rPr>
-          <w:rFonts w:eastAsiaTheme="minorEastAsia"/>
+          <w:color w:val="ED7D31" w:themeColor="accent2"/>
+          <w:sz w:val="22"/>
+          <w:szCs w:val="22"/>
+        </w:rPr>
+      </w:pPr>
+      <w:r>
+        <w:rPr>
+          <w:rFonts w:eastAsiaTheme="minorEastAsia"/>
+          <w:color w:val="ED7D31" w:themeColor="accent2"/>
           <w:sz w:val="22"/>
           <w:szCs w:val="22"/>
         </w:rPr>
         <w:t xml:space="preserve">Kawiarnia “Retro”  </w:t>
       </w:r>
+      <w:bookmarkStart w:id="0" w:name="_GoBack"/>
+      <w:bookmarkEnd w:id="0"/>
     </w:p>
     <w:p>
       <w:pPr>
@@ -6586,18 +6619,7 @@
           <w:sz w:val="22"/>
           <w:szCs w:val="22"/>
         </w:rPr>
-        <w:t>środki z funduszy Unii Europejskiej – między innymi poprzez działanie 6.2 „Wsparcie oraz promocja przedsiębiorczoś</w:t>
-      </w:r>
-      <w:bookmarkStart w:id="0" w:name="_GoBack"/>
-      <w:bookmarkEnd w:id="0"/>
-      <w:r>
-        <w:rPr>
-          <w:rFonts w:eastAsiaTheme="minorEastAsia"/>
-          <w:color w:val="FF0000"/>
-          <w:sz w:val="22"/>
-          <w:szCs w:val="22"/>
-        </w:rPr>
-        <w:t>ci i samozatrudnienia” Programu Operacyjnego Kapitał Ludzki w wysokości 40 000 zł</w:t>
+        <w:t>środki z funduszy Unii Europejskiej – między innymi poprzez działanie 6.2 „Wsparcie oraz promocja przedsiębiorczości i samozatrudnienia” Programu Operacyjnego Kapitał Ludzki w wysokości 40 000 zł</w:t>
       </w:r>
     </w:p>
     <w:p>

</xml_diff>

<commit_message>
Third, fourth and fifth with small changes. Started work on fifteenth
</commit_message>
<xml_diff>
--- a/PLAN MARKETINGOWY.docx
+++ b/PLAN MARKETINGOWY.docx
@@ -2764,6 +2764,7 @@
           <w:bCs/>
           <w:sz w:val="22"/>
           <w:szCs w:val="22"/>
+          <w:highlight w:val="yellow"/>
         </w:rPr>
       </w:pPr>
       <w:r>
@@ -2773,6 +2774,7 @@
           <w:bCs/>
           <w:sz w:val="22"/>
           <w:szCs w:val="22"/>
+          <w:highlight w:val="yellow"/>
         </w:rPr>
         <w:t xml:space="preserve">Promocja: </w:t>
       </w:r>
@@ -2790,13 +2792,15 @@
           <w:bCs/>
           <w:sz w:val="22"/>
           <w:szCs w:val="22"/>
-        </w:rPr>
-      </w:pPr>
-      <w:r>
-        <w:rPr>
-          <w:rFonts w:eastAsiaTheme="minorEastAsia"/>
-          <w:sz w:val="22"/>
-          <w:szCs w:val="22"/>
+          <w:highlight w:val="yellow"/>
+        </w:rPr>
+      </w:pPr>
+      <w:r>
+        <w:rPr>
+          <w:rFonts w:eastAsiaTheme="minorEastAsia"/>
+          <w:sz w:val="22"/>
+          <w:szCs w:val="22"/>
+          <w:highlight w:val="yellow"/>
         </w:rPr>
         <w:t>Zamontowanie neonu ze znakiem firmowym na naszej Kawiarni przed budynkiem</w:t>
       </w:r>
@@ -2814,13 +2818,15 @@
           <w:bCs/>
           <w:sz w:val="22"/>
           <w:szCs w:val="22"/>
-        </w:rPr>
-      </w:pPr>
-      <w:r>
-        <w:rPr>
-          <w:rFonts w:eastAsiaTheme="minorEastAsia"/>
-          <w:sz w:val="22"/>
-          <w:szCs w:val="22"/>
+          <w:highlight w:val="yellow"/>
+        </w:rPr>
+      </w:pPr>
+      <w:r>
+        <w:rPr>
+          <w:rFonts w:eastAsiaTheme="minorEastAsia"/>
+          <w:sz w:val="22"/>
+          <w:szCs w:val="22"/>
+          <w:highlight w:val="yellow"/>
         </w:rPr>
         <w:t>Rozmieszczenie plakatów informacyjnych i ulotek w różnych dzielnicach miasta</w:t>
       </w:r>
@@ -2838,13 +2844,15 @@
           <w:bCs/>
           <w:sz w:val="22"/>
           <w:szCs w:val="22"/>
-        </w:rPr>
-      </w:pPr>
-      <w:r>
-        <w:rPr>
-          <w:rFonts w:eastAsiaTheme="minorEastAsia"/>
-          <w:sz w:val="22"/>
-          <w:szCs w:val="22"/>
+          <w:highlight w:val="yellow"/>
+        </w:rPr>
+      </w:pPr>
+      <w:r>
+        <w:rPr>
+          <w:rFonts w:eastAsiaTheme="minorEastAsia"/>
+          <w:sz w:val="22"/>
+          <w:szCs w:val="22"/>
+          <w:highlight w:val="yellow"/>
         </w:rPr>
         <w:t xml:space="preserve">Reklama radiowa w pierwszym tygodniu otwarcia </w:t>
       </w:r>
@@ -2862,13 +2870,15 @@
           <w:bCs/>
           <w:sz w:val="22"/>
           <w:szCs w:val="22"/>
-        </w:rPr>
-      </w:pPr>
-      <w:r>
-        <w:rPr>
-          <w:rFonts w:eastAsiaTheme="minorEastAsia"/>
-          <w:sz w:val="22"/>
-          <w:szCs w:val="22"/>
+          <w:highlight w:val="yellow"/>
+        </w:rPr>
+      </w:pPr>
+      <w:r>
+        <w:rPr>
+          <w:rFonts w:eastAsiaTheme="minorEastAsia"/>
+          <w:sz w:val="22"/>
+          <w:szCs w:val="22"/>
+          <w:highlight w:val="yellow"/>
         </w:rPr>
         <w:t>Karta rabatowa dla pierwszych klientów</w:t>
       </w:r>
@@ -2886,15 +2896,28 @@
           <w:bCs/>
           <w:sz w:val="22"/>
           <w:szCs w:val="22"/>
-        </w:rPr>
-      </w:pPr>
-      <w:r>
-        <w:rPr>
-          <w:rFonts w:eastAsiaTheme="minorEastAsia"/>
-          <w:sz w:val="22"/>
-          <w:szCs w:val="22"/>
-        </w:rPr>
-        <w:t>5% zniżka dla dzieci do lat 10</w:t>
+          <w:highlight w:val="yellow"/>
+        </w:rPr>
+      </w:pPr>
+      <w:r>
+        <w:rPr>
+          <w:rFonts w:eastAsiaTheme="minorEastAsia"/>
+          <w:sz w:val="22"/>
+          <w:szCs w:val="22"/>
+          <w:highlight w:val="yellow"/>
+        </w:rPr>
+        <w:t>5% zniżka dla dziec</w:t>
+      </w:r>
+      <w:bookmarkStart w:id="0" w:name="_GoBack"/>
+      <w:bookmarkEnd w:id="0"/>
+      <w:r>
+        <w:rPr>
+          <w:rFonts w:eastAsiaTheme="minorEastAsia"/>
+          <w:sz w:val="22"/>
+          <w:szCs w:val="22"/>
+          <w:highlight w:val="yellow"/>
+        </w:rPr>
+        <w:t>i do lat 10</w:t>
       </w:r>
     </w:p>
     <w:p>
@@ -6750,8 +6773,6 @@
           <w:szCs w:val="22"/>
         </w:rPr>
       </w:pPr>
-      <w:bookmarkStart w:id="0" w:name="_GoBack"/>
-      <w:bookmarkEnd w:id="0"/>
     </w:p>
     <w:sectPr>
       <w:pgSz w:w="11900" w:h="16840"/>

</xml_diff>

<commit_message>
Changed seventh to make from the scratch and improved 15
</commit_message>
<xml_diff>
--- a/PLAN MARKETINGOWY.docx
+++ b/PLAN MARKETINGOWY.docx
@@ -308,515 +308,6 @@
     </w:p>
     <w:p>
       <w:pPr>
-        <w:pStyle w:val="Akapitzlist"/>
-        <w:jc w:val="both"/>
-        <w:rPr>
-          <w:rFonts w:eastAsiaTheme="minorEastAsia"/>
-          <w:b/>
-          <w:bCs/>
-          <w:color w:val="FFC000"/>
-          <w:sz w:val="22"/>
-          <w:szCs w:val="22"/>
-        </w:rPr>
-      </w:pPr>
-      <w:r>
-        <w:rPr>
-          <w:rFonts w:eastAsiaTheme="minorEastAsia"/>
-          <w:b/>
-          <w:bCs/>
-          <w:color w:val="FFC000"/>
-          <w:sz w:val="22"/>
-          <w:szCs w:val="22"/>
-        </w:rPr>
-        <w:t>Klienci:</w:t>
-      </w:r>
-    </w:p>
-    <w:p>
-      <w:pPr>
-        <w:pStyle w:val="Akapitzlist"/>
-        <w:jc w:val="both"/>
-        <w:rPr>
-          <w:rFonts w:eastAsiaTheme="minorEastAsia"/>
-          <w:b/>
-          <w:bCs/>
-          <w:color w:val="FFC000"/>
-          <w:sz w:val="22"/>
-          <w:szCs w:val="22"/>
-        </w:rPr>
-      </w:pPr>
-    </w:p>
-    <w:p>
-      <w:pPr>
-        <w:ind w:left="360"/>
-        <w:rPr>
-          <w:rFonts w:eastAsiaTheme="minorEastAsia"/>
-          <w:color w:val="000000" w:themeColor="text1"/>
-          <w:sz w:val="22"/>
-          <w:szCs w:val="22"/>
-        </w:rPr>
-      </w:pPr>
-      <w:r>
-        <w:rPr>
-          <w:rFonts w:eastAsiaTheme="minorEastAsia"/>
-          <w:sz w:val="22"/>
-          <w:szCs w:val="22"/>
-        </w:rPr>
-        <w:t xml:space="preserve">Z usług Kawiarni Trzy Miotły korzystać będą indywidualni klienci w różnym przedziale wiekowym: </w:t>
-      </w:r>
-    </w:p>
-    <w:p>
-      <w:pPr>
-        <w:ind w:left="360"/>
-        <w:rPr>
-          <w:rFonts w:eastAsiaTheme="minorEastAsia"/>
-          <w:color w:val="000000" w:themeColor="text1"/>
-          <w:sz w:val="22"/>
-          <w:szCs w:val="22"/>
-        </w:rPr>
-      </w:pPr>
-      <w:r>
-        <w:rPr>
-          <w:rFonts w:eastAsiaTheme="minorEastAsia"/>
-          <w:sz w:val="22"/>
-          <w:szCs w:val="22"/>
-        </w:rPr>
-        <w:t xml:space="preserve">Grupa A – nastolatkowie (13-17 lat) </w:t>
-      </w:r>
-      <w:r>
-        <w:rPr>
-          <w:rFonts w:eastAsiaTheme="minorEastAsia"/>
-          <w:sz w:val="22"/>
-          <w:szCs w:val="22"/>
-        </w:rPr>
-        <w:t xml:space="preserve">                              </w:t>
-      </w:r>
-      <w:r>
-        <w:rPr>
-          <w:rFonts w:eastAsiaTheme="minorEastAsia"/>
-          <w:sz w:val="22"/>
-          <w:szCs w:val="22"/>
-        </w:rPr>
-        <w:t xml:space="preserve"> </w:t>
-      </w:r>
-      <w:r>
-        <w:rPr>
-          <w:rFonts w:eastAsiaTheme="minorEastAsia"/>
-          <w:sz w:val="22"/>
-          <w:szCs w:val="22"/>
-        </w:rPr>
-        <w:t xml:space="preserve">    </w:t>
-      </w:r>
-      <w:r>
-        <w:rPr>
-          <w:rFonts w:eastAsiaTheme="minorEastAsia"/>
-          <w:sz w:val="22"/>
-          <w:szCs w:val="22"/>
-        </w:rPr>
-        <w:t xml:space="preserve">- </w:t>
-      </w:r>
-      <w:r>
-        <w:rPr>
-          <w:rFonts w:eastAsiaTheme="minorEastAsia"/>
-          <w:sz w:val="22"/>
-          <w:szCs w:val="22"/>
-        </w:rPr>
-        <w:t>1</w:t>
-      </w:r>
-      <w:r>
-        <w:rPr>
-          <w:rFonts w:eastAsiaTheme="minorEastAsia"/>
-          <w:sz w:val="22"/>
-          <w:szCs w:val="22"/>
-        </w:rPr>
-        <w:t>5</w:t>
-      </w:r>
-      <w:r>
-        <w:rPr>
-          <w:rFonts w:eastAsiaTheme="minorEastAsia"/>
-          <w:sz w:val="22"/>
-          <w:szCs w:val="22"/>
-        </w:rPr>
-        <w:t xml:space="preserve"> % </w:t>
-      </w:r>
-    </w:p>
-    <w:p>
-      <w:pPr>
-        <w:ind w:left="360"/>
-        <w:rPr>
-          <w:rFonts w:eastAsiaTheme="minorEastAsia"/>
-          <w:color w:val="000000" w:themeColor="text1"/>
-          <w:sz w:val="22"/>
-          <w:szCs w:val="22"/>
-        </w:rPr>
-      </w:pPr>
-      <w:r>
-        <w:rPr>
-          <w:rFonts w:eastAsiaTheme="minorEastAsia"/>
-          <w:sz w:val="22"/>
-          <w:szCs w:val="22"/>
-        </w:rPr>
-        <w:t xml:space="preserve">Grupa B - młodzież/ studenci (18-25 lat) </w:t>
-      </w:r>
-      <w:r>
-        <w:rPr>
-          <w:rFonts w:eastAsiaTheme="minorEastAsia"/>
-          <w:sz w:val="22"/>
-          <w:szCs w:val="22"/>
-        </w:rPr>
-        <w:t xml:space="preserve">                      </w:t>
-      </w:r>
-      <w:r>
-        <w:rPr>
-          <w:rFonts w:eastAsiaTheme="minorEastAsia"/>
-          <w:sz w:val="22"/>
-          <w:szCs w:val="22"/>
-        </w:rPr>
-        <w:t xml:space="preserve">  </w:t>
-      </w:r>
-      <w:r>
-        <w:rPr>
-          <w:rFonts w:eastAsiaTheme="minorEastAsia"/>
-          <w:sz w:val="22"/>
-          <w:szCs w:val="22"/>
-        </w:rPr>
-        <w:t xml:space="preserve">  </w:t>
-      </w:r>
-      <w:r>
-        <w:rPr>
-          <w:rFonts w:eastAsiaTheme="minorEastAsia"/>
-          <w:sz w:val="22"/>
-          <w:szCs w:val="22"/>
-        </w:rPr>
-        <w:t xml:space="preserve"> </w:t>
-      </w:r>
-      <w:r>
-        <w:rPr>
-          <w:rFonts w:eastAsiaTheme="minorEastAsia"/>
-          <w:sz w:val="22"/>
-          <w:szCs w:val="22"/>
-        </w:rPr>
-        <w:t xml:space="preserve">  </w:t>
-      </w:r>
-      <w:r>
-        <w:rPr>
-          <w:rFonts w:eastAsiaTheme="minorEastAsia"/>
-          <w:sz w:val="22"/>
-          <w:szCs w:val="22"/>
-        </w:rPr>
-        <w:t>-</w:t>
-      </w:r>
-      <w:r>
-        <w:rPr>
-          <w:rFonts w:eastAsiaTheme="minorEastAsia"/>
-          <w:sz w:val="22"/>
-          <w:szCs w:val="22"/>
-        </w:rPr>
-        <w:t xml:space="preserve"> </w:t>
-      </w:r>
-      <w:r>
-        <w:rPr>
-          <w:rFonts w:eastAsiaTheme="minorEastAsia"/>
-          <w:sz w:val="22"/>
-          <w:szCs w:val="22"/>
-        </w:rPr>
-        <w:t>3</w:t>
-      </w:r>
-      <w:r>
-        <w:rPr>
-          <w:rFonts w:eastAsiaTheme="minorEastAsia"/>
-          <w:sz w:val="22"/>
-          <w:szCs w:val="22"/>
-        </w:rPr>
-        <w:t>5</w:t>
-      </w:r>
-      <w:r>
-        <w:rPr>
-          <w:rFonts w:eastAsiaTheme="minorEastAsia"/>
-          <w:sz w:val="22"/>
-          <w:szCs w:val="22"/>
-        </w:rPr>
-        <w:t xml:space="preserve"> %</w:t>
-      </w:r>
-    </w:p>
-    <w:p>
-      <w:pPr>
-        <w:ind w:left="360"/>
-        <w:rPr>
-          <w:rFonts w:eastAsiaTheme="minorEastAsia"/>
-          <w:color w:val="000000" w:themeColor="text1"/>
-          <w:sz w:val="22"/>
-          <w:szCs w:val="22"/>
-        </w:rPr>
-      </w:pPr>
-      <w:r>
-        <w:rPr>
-          <w:rFonts w:eastAsiaTheme="minorEastAsia"/>
-          <w:sz w:val="22"/>
-          <w:szCs w:val="22"/>
-        </w:rPr>
-        <w:t xml:space="preserve">Grupa C - dorośli (powyżej 25 lat) </w:t>
-      </w:r>
-      <w:r>
-        <w:rPr>
-          <w:rFonts w:eastAsiaTheme="minorEastAsia"/>
-          <w:sz w:val="22"/>
-          <w:szCs w:val="22"/>
-        </w:rPr>
-        <w:t xml:space="preserve">                                      </w:t>
-      </w:r>
-      <w:r>
-        <w:rPr>
-          <w:rFonts w:eastAsiaTheme="minorEastAsia"/>
-          <w:sz w:val="22"/>
-          <w:szCs w:val="22"/>
-        </w:rPr>
-        <w:t xml:space="preserve"> </w:t>
-      </w:r>
-      <w:r>
-        <w:rPr>
-          <w:rFonts w:eastAsiaTheme="minorEastAsia"/>
-          <w:sz w:val="22"/>
-          <w:szCs w:val="22"/>
-        </w:rPr>
-        <w:t>-</w:t>
-      </w:r>
-      <w:r>
-        <w:rPr>
-          <w:rFonts w:eastAsiaTheme="minorEastAsia"/>
-          <w:sz w:val="22"/>
-          <w:szCs w:val="22"/>
-        </w:rPr>
-        <w:t xml:space="preserve"> </w:t>
-      </w:r>
-      <w:r>
-        <w:rPr>
-          <w:rFonts w:eastAsiaTheme="minorEastAsia"/>
-          <w:sz w:val="22"/>
-          <w:szCs w:val="22"/>
-        </w:rPr>
-        <w:t>6</w:t>
-      </w:r>
-      <w:r>
-        <w:rPr>
-          <w:rFonts w:eastAsiaTheme="minorEastAsia"/>
-          <w:sz w:val="22"/>
-          <w:szCs w:val="22"/>
-        </w:rPr>
-        <w:t xml:space="preserve">0 % </w:t>
-      </w:r>
-    </w:p>
-    <w:p>
-      <w:pPr>
-        <w:ind w:left="360"/>
-        <w:rPr>
-          <w:rFonts w:eastAsiaTheme="minorEastAsia"/>
-          <w:color w:val="000000" w:themeColor="text1"/>
-          <w:sz w:val="22"/>
-          <w:szCs w:val="22"/>
-        </w:rPr>
-      </w:pPr>
-      <w:r>
-        <w:rPr>
-          <w:rFonts w:eastAsiaTheme="minorEastAsia"/>
-          <w:sz w:val="22"/>
-          <w:szCs w:val="22"/>
-        </w:rPr>
-        <w:t xml:space="preserve">  </w:t>
-      </w:r>
-    </w:p>
-    <w:p>
-      <w:pPr>
-        <w:ind w:left="360"/>
-        <w:rPr>
-          <w:rFonts w:eastAsiaTheme="minorEastAsia"/>
-          <w:sz w:val="22"/>
-          <w:szCs w:val="22"/>
-        </w:rPr>
-      </w:pPr>
-      <w:r>
-        <w:rPr>
-          <w:rFonts w:eastAsiaTheme="minorEastAsia"/>
-          <w:sz w:val="22"/>
-          <w:szCs w:val="22"/>
-        </w:rPr>
-        <w:t xml:space="preserve">       </w:t>
-      </w:r>
-      <w:r>
-        <w:rPr>
-          <w:rFonts w:eastAsiaTheme="minorEastAsia"/>
-          <w:sz w:val="22"/>
-          <w:szCs w:val="22"/>
-          <w:u w:val="single"/>
-        </w:rPr>
-        <w:t>Wnioski</w:t>
-      </w:r>
-      <w:r>
-        <w:rPr>
-          <w:rFonts w:eastAsiaTheme="minorEastAsia"/>
-          <w:sz w:val="22"/>
-          <w:szCs w:val="22"/>
-        </w:rPr>
-        <w:t xml:space="preserve">: </w:t>
-      </w:r>
-    </w:p>
-    <w:p>
-      <w:pPr>
-        <w:ind w:left="360"/>
-        <w:rPr>
-          <w:rFonts w:eastAsiaTheme="minorEastAsia"/>
-          <w:sz w:val="22"/>
-          <w:szCs w:val="22"/>
-        </w:rPr>
-      </w:pPr>
-      <w:r>
-        <w:rPr>
-          <w:rFonts w:eastAsiaTheme="minorEastAsia"/>
-          <w:b/>
-          <w:bCs/>
-          <w:sz w:val="22"/>
-          <w:szCs w:val="22"/>
-        </w:rPr>
-        <w:t>Grupa A</w:t>
-      </w:r>
-      <w:r>
-        <w:rPr>
-          <w:rFonts w:eastAsiaTheme="minorEastAsia"/>
-          <w:sz w:val="22"/>
-          <w:szCs w:val="22"/>
-        </w:rPr>
-        <w:t xml:space="preserve"> – reprezentuje młodzież szkół średnich będącą na utrzymaniu rodziców. Chcąc przyciągnąć t</w:t>
-      </w:r>
-      <w:r>
-        <w:rPr>
-          <w:rFonts w:eastAsiaTheme="minorEastAsia"/>
-          <w:sz w:val="22"/>
-          <w:szCs w:val="22"/>
-        </w:rPr>
-        <w:t>ą</w:t>
-      </w:r>
-      <w:r>
-        <w:rPr>
-          <w:rFonts w:eastAsiaTheme="minorEastAsia"/>
-          <w:sz w:val="22"/>
-          <w:szCs w:val="22"/>
-        </w:rPr>
-        <w:t xml:space="preserve"> grupę wiekową</w:t>
-      </w:r>
-      <w:r>
-        <w:rPr>
-          <w:rFonts w:eastAsiaTheme="minorEastAsia"/>
-          <w:sz w:val="22"/>
-          <w:szCs w:val="22"/>
-        </w:rPr>
-        <w:t xml:space="preserve"> można zastosować </w:t>
-      </w:r>
-      <w:r>
-        <w:rPr>
-          <w:rFonts w:eastAsiaTheme="minorEastAsia"/>
-          <w:sz w:val="22"/>
-          <w:szCs w:val="22"/>
-        </w:rPr>
-        <w:t xml:space="preserve">zniżki cenowe oraz niespodzianki typu: mini soki owocowe do każdego zamówienia za okazaniem legitymacji uczniowskiej. </w:t>
-      </w:r>
-    </w:p>
-    <w:p>
-      <w:pPr>
-        <w:ind w:left="360"/>
-        <w:rPr>
-          <w:rFonts w:eastAsiaTheme="minorEastAsia"/>
-          <w:sz w:val="22"/>
-          <w:szCs w:val="22"/>
-        </w:rPr>
-      </w:pPr>
-      <w:r>
-        <w:rPr>
-          <w:rFonts w:eastAsiaTheme="minorEastAsia"/>
-          <w:b/>
-          <w:bCs/>
-          <w:sz w:val="22"/>
-          <w:szCs w:val="22"/>
-        </w:rPr>
-        <w:t xml:space="preserve">Grupa B – </w:t>
-      </w:r>
-      <w:r>
-        <w:rPr>
-          <w:rFonts w:eastAsiaTheme="minorEastAsia"/>
-          <w:sz w:val="22"/>
-          <w:szCs w:val="22"/>
-        </w:rPr>
-        <w:t xml:space="preserve">W grupie znajduje się starsza młodzież i studenci zależni lub niezależni finansowo od rodziców. </w:t>
-      </w:r>
-      <w:r>
-        <w:rPr>
-          <w:rFonts w:eastAsiaTheme="minorEastAsia"/>
-          <w:sz w:val="22"/>
-          <w:szCs w:val="22"/>
-        </w:rPr>
-        <w:t xml:space="preserve"> Chcąc przyciągnąć ta grupę wiekową można zaoferować promocje związane z promocją Piwa przy zakupie większej ilości, a także karty </w:t>
-      </w:r>
-      <w:r>
-        <w:rPr>
-          <w:rFonts w:eastAsiaTheme="minorEastAsia"/>
-          <w:sz w:val="22"/>
-          <w:szCs w:val="22"/>
-        </w:rPr>
-        <w:t>lojalnościowe,</w:t>
-      </w:r>
-      <w:r>
-        <w:rPr>
-          <w:rFonts w:eastAsiaTheme="minorEastAsia"/>
-          <w:sz w:val="22"/>
-          <w:szCs w:val="22"/>
-        </w:rPr>
-        <w:t xml:space="preserve"> gdzie zbierając znaczki można wymienić je na piwo bądź dużą kawę. </w:t>
-      </w:r>
-    </w:p>
-    <w:p>
-      <w:pPr>
-        <w:ind w:left="360"/>
-        <w:rPr>
-          <w:rFonts w:eastAsiaTheme="minorEastAsia"/>
-          <w:sz w:val="22"/>
-          <w:szCs w:val="22"/>
-        </w:rPr>
-      </w:pPr>
-      <w:r>
-        <w:rPr>
-          <w:rFonts w:eastAsiaTheme="minorEastAsia"/>
-          <w:b/>
-          <w:bCs/>
-          <w:sz w:val="22"/>
-          <w:szCs w:val="22"/>
-        </w:rPr>
-        <w:t>Grupa C</w:t>
-      </w:r>
-      <w:r>
-        <w:rPr>
-          <w:rFonts w:eastAsiaTheme="minorEastAsia"/>
-          <w:sz w:val="22"/>
-          <w:szCs w:val="22"/>
-        </w:rPr>
-        <w:t xml:space="preserve"> </w:t>
-      </w:r>
-      <w:r>
-        <w:rPr>
-          <w:rFonts w:eastAsiaTheme="minorEastAsia"/>
-          <w:sz w:val="22"/>
-          <w:szCs w:val="22"/>
-        </w:rPr>
-        <w:t xml:space="preserve">- Grupę tę stanowią młode pracujące małżeństwa z małymi dziećmi, jak i osoby starsze. Grupa najbardziej wymagająca, </w:t>
-      </w:r>
-      <w:r>
-        <w:rPr>
-          <w:rFonts w:eastAsiaTheme="minorEastAsia"/>
-          <w:sz w:val="22"/>
-          <w:szCs w:val="22"/>
-        </w:rPr>
-        <w:t xml:space="preserve">gotowa zapłacić wysoką cenę w zamian za usługi najwyższej jakości i rodzinną, spokojną atmosferę. </w:t>
-      </w:r>
-    </w:p>
-    <w:p>
-      <w:pPr>
         <w:ind w:left="360"/>
         <w:rPr>
           <w:rFonts w:eastAsiaTheme="minorEastAsia"/>
@@ -1032,7 +523,6 @@
           <w:sz w:val="22"/>
           <w:szCs w:val="22"/>
         </w:rPr>
-        <w:lastRenderedPageBreak/>
         <w:t xml:space="preserve">Stworzenie własnej sieci lokali w różnych miastach w Polsce. </w:t>
       </w:r>
       <w:r>
@@ -1956,6 +1446,7 @@
           <w:sz w:val="22"/>
           <w:szCs w:val="22"/>
         </w:rPr>
+        <w:lastRenderedPageBreak/>
         <w:t xml:space="preserve">Wystawienie swoich produktów </w:t>
       </w:r>
       <w:r>
@@ -2906,37 +2397,299 @@
           <w:szCs w:val="22"/>
           <w:highlight w:val="yellow"/>
         </w:rPr>
-        <w:t>5% zniżka dla dziec</w:t>
-      </w:r>
+        <w:t>5% zniżka dla dzieci do lat 10</w:t>
+      </w:r>
+    </w:p>
+    <w:p>
+      <w:pPr>
+        <w:rPr>
+          <w:rFonts w:eastAsiaTheme="minorEastAsia"/>
+          <w:sz w:val="22"/>
+          <w:szCs w:val="22"/>
+        </w:rPr>
+      </w:pPr>
+    </w:p>
+    <w:p>
+      <w:pPr>
+        <w:pStyle w:val="Akapitzlist"/>
+        <w:jc w:val="both"/>
+        <w:rPr>
+          <w:rFonts w:eastAsiaTheme="minorEastAsia"/>
+          <w:b/>
+          <w:bCs/>
+          <w:color w:val="FF0000"/>
+          <w:sz w:val="22"/>
+          <w:szCs w:val="22"/>
+        </w:rPr>
+      </w:pPr>
+      <w:r>
+        <w:rPr>
+          <w:rFonts w:eastAsiaTheme="minorEastAsia"/>
+          <w:b/>
+          <w:bCs/>
+          <w:color w:val="FF0000"/>
+          <w:sz w:val="22"/>
+          <w:szCs w:val="22"/>
+        </w:rPr>
+        <w:t>Klienci:</w:t>
+      </w:r>
+    </w:p>
+    <w:p>
+      <w:pPr>
+        <w:pStyle w:val="Akapitzlist"/>
+        <w:jc w:val="both"/>
+        <w:rPr>
+          <w:rFonts w:eastAsiaTheme="minorEastAsia"/>
+          <w:b/>
+          <w:bCs/>
+          <w:color w:val="FF0000"/>
+          <w:sz w:val="22"/>
+          <w:szCs w:val="22"/>
+        </w:rPr>
+      </w:pPr>
+    </w:p>
+    <w:p>
+      <w:pPr>
+        <w:ind w:left="360"/>
+        <w:rPr>
+          <w:rFonts w:eastAsiaTheme="minorEastAsia"/>
+          <w:color w:val="FF0000"/>
+          <w:sz w:val="22"/>
+          <w:szCs w:val="22"/>
+        </w:rPr>
+      </w:pPr>
+      <w:r>
+        <w:rPr>
+          <w:rFonts w:eastAsiaTheme="minorEastAsia"/>
+          <w:color w:val="FF0000"/>
+          <w:sz w:val="22"/>
+          <w:szCs w:val="22"/>
+        </w:rPr>
+        <w:t xml:space="preserve">Z usług Kawiarni Trzy Miotły korzystać będą indywidualni klienci w różnym przedziale wiekowym: </w:t>
+      </w:r>
+    </w:p>
+    <w:p>
+      <w:pPr>
+        <w:ind w:left="360"/>
+        <w:rPr>
+          <w:rFonts w:eastAsiaTheme="minorEastAsia"/>
+          <w:color w:val="FF0000"/>
+          <w:sz w:val="22"/>
+          <w:szCs w:val="22"/>
+        </w:rPr>
+      </w:pPr>
+      <w:r>
+        <w:rPr>
+          <w:rFonts w:eastAsiaTheme="minorEastAsia"/>
+          <w:color w:val="FF0000"/>
+          <w:sz w:val="22"/>
+          <w:szCs w:val="22"/>
+        </w:rPr>
+        <w:t xml:space="preserve">Grupa A – nastolatkowie (13-17 lat)                                    - 15 % </w:t>
+      </w:r>
+    </w:p>
+    <w:p>
+      <w:pPr>
+        <w:ind w:left="360"/>
+        <w:rPr>
+          <w:rFonts w:eastAsiaTheme="minorEastAsia"/>
+          <w:color w:val="FF0000"/>
+          <w:sz w:val="22"/>
+          <w:szCs w:val="22"/>
+        </w:rPr>
+      </w:pPr>
+      <w:r>
+        <w:rPr>
+          <w:rFonts w:eastAsiaTheme="minorEastAsia"/>
+          <w:color w:val="FF0000"/>
+          <w:sz w:val="22"/>
+          <w:szCs w:val="22"/>
+        </w:rPr>
+        <w:t>Grupa B - młodzież/ studenci (18-25 lat)                              - 35 %</w:t>
+      </w:r>
+    </w:p>
+    <w:p>
+      <w:pPr>
+        <w:ind w:left="360"/>
+        <w:rPr>
+          <w:rFonts w:eastAsiaTheme="minorEastAsia"/>
+          <w:color w:val="FF0000"/>
+          <w:sz w:val="22"/>
+          <w:szCs w:val="22"/>
+        </w:rPr>
+      </w:pPr>
+      <w:r>
+        <w:rPr>
+          <w:rFonts w:eastAsiaTheme="minorEastAsia"/>
+          <w:color w:val="FF0000"/>
+          <w:sz w:val="22"/>
+          <w:szCs w:val="22"/>
+        </w:rPr>
+        <w:t xml:space="preserve">Grupa C - dorośli (powyżej 25 lat)                                        - 60 % </w:t>
+      </w:r>
+    </w:p>
+    <w:p>
+      <w:pPr>
+        <w:ind w:left="360"/>
+        <w:rPr>
+          <w:rFonts w:eastAsiaTheme="minorEastAsia"/>
+          <w:color w:val="FF0000"/>
+          <w:sz w:val="22"/>
+          <w:szCs w:val="22"/>
+        </w:rPr>
+      </w:pPr>
+      <w:r>
+        <w:rPr>
+          <w:rFonts w:eastAsiaTheme="minorEastAsia"/>
+          <w:color w:val="FF0000"/>
+          <w:sz w:val="22"/>
+          <w:szCs w:val="22"/>
+        </w:rPr>
+        <w:t xml:space="preserve">  </w:t>
+      </w:r>
+    </w:p>
+    <w:p>
+      <w:pPr>
+        <w:ind w:left="360"/>
+        <w:rPr>
+          <w:rFonts w:eastAsiaTheme="minorEastAsia"/>
+          <w:color w:val="FF0000"/>
+          <w:sz w:val="22"/>
+          <w:szCs w:val="22"/>
+        </w:rPr>
+      </w:pPr>
+      <w:r>
+        <w:rPr>
+          <w:rFonts w:eastAsiaTheme="minorEastAsia"/>
+          <w:color w:val="FF0000"/>
+          <w:sz w:val="22"/>
+          <w:szCs w:val="22"/>
+        </w:rPr>
+        <w:t xml:space="preserve">       </w:t>
+      </w:r>
+      <w:r>
+        <w:rPr>
+          <w:rFonts w:eastAsiaTheme="minorEastAsia"/>
+          <w:color w:val="FF0000"/>
+          <w:sz w:val="22"/>
+          <w:szCs w:val="22"/>
+          <w:u w:val="single"/>
+        </w:rPr>
+        <w:t>Wnioski</w:t>
+      </w:r>
+      <w:r>
+        <w:rPr>
+          <w:rFonts w:eastAsiaTheme="minorEastAsia"/>
+          <w:color w:val="FF0000"/>
+          <w:sz w:val="22"/>
+          <w:szCs w:val="22"/>
+        </w:rPr>
+        <w:t xml:space="preserve">: </w:t>
+      </w:r>
+    </w:p>
+    <w:p>
+      <w:pPr>
+        <w:ind w:left="360"/>
+        <w:rPr>
+          <w:rFonts w:eastAsiaTheme="minorEastAsia"/>
+          <w:color w:val="FF0000"/>
+          <w:sz w:val="22"/>
+          <w:szCs w:val="22"/>
+        </w:rPr>
+      </w:pPr>
+      <w:r>
+        <w:rPr>
+          <w:rFonts w:eastAsiaTheme="minorEastAsia"/>
+          <w:b/>
+          <w:bCs/>
+          <w:color w:val="FF0000"/>
+          <w:sz w:val="22"/>
+          <w:szCs w:val="22"/>
+        </w:rPr>
+        <w:t>Grupa A</w:t>
+      </w:r>
+      <w:r>
+        <w:rPr>
+          <w:rFonts w:eastAsiaTheme="minorEastAsia"/>
+          <w:color w:val="FF0000"/>
+          <w:sz w:val="22"/>
+          <w:szCs w:val="22"/>
+        </w:rPr>
+        <w:t xml:space="preserve"> – reprezentuje młodzież szkół średnich będącą na utrzymaniu rodziców. Chcąc przyciągnąć tą grupę wiekową można zastosować zniżki cenowe oraz niespodzianki typu: mini soki owocowe do każdego zamówienia za okazaniem legitymacji uczniowskiej. </w:t>
+      </w:r>
+    </w:p>
+    <w:p>
+      <w:pPr>
+        <w:ind w:left="360"/>
+        <w:rPr>
+          <w:rFonts w:eastAsiaTheme="minorEastAsia"/>
+          <w:color w:val="FF0000"/>
+          <w:sz w:val="22"/>
+          <w:szCs w:val="22"/>
+        </w:rPr>
+      </w:pPr>
+      <w:r>
+        <w:rPr>
+          <w:rFonts w:eastAsiaTheme="minorEastAsia"/>
+          <w:b/>
+          <w:bCs/>
+          <w:color w:val="FF0000"/>
+          <w:sz w:val="22"/>
+          <w:szCs w:val="22"/>
+        </w:rPr>
+        <w:t xml:space="preserve">Grupa B – </w:t>
+      </w:r>
+      <w:r>
+        <w:rPr>
+          <w:rFonts w:eastAsiaTheme="minorEastAsia"/>
+          <w:color w:val="FF0000"/>
+          <w:sz w:val="22"/>
+          <w:szCs w:val="22"/>
+        </w:rPr>
+        <w:t xml:space="preserve">W grupie znajduje się starsza młodzież i studenci zależni lub niezależni finansowo od rodziców.  Chcąc przyciągnąć ta grupę wiekową można zaoferować promocje związane z promocją Piwa przy zakupie większej ilości, a także karty lojalnościowe, gdzie zbierając znaczki można wymienić je na piwo bądź dużą kawę. </w:t>
+      </w:r>
+    </w:p>
+    <w:p>
+      <w:pPr>
+        <w:ind w:left="360"/>
+        <w:rPr>
+          <w:rFonts w:eastAsiaTheme="minorEastAsia"/>
+          <w:color w:val="FF0000"/>
+          <w:sz w:val="22"/>
+          <w:szCs w:val="22"/>
+        </w:rPr>
+      </w:pPr>
+      <w:r>
+        <w:rPr>
+          <w:rFonts w:eastAsiaTheme="minorEastAsia"/>
+          <w:b/>
+          <w:bCs/>
+          <w:color w:val="FF0000"/>
+          <w:sz w:val="22"/>
+          <w:szCs w:val="22"/>
+        </w:rPr>
+        <w:t>Grupa C</w:t>
+      </w:r>
+      <w:r>
+        <w:rPr>
+          <w:rFonts w:eastAsiaTheme="minorEastAsia"/>
+          <w:color w:val="FF0000"/>
+          <w:sz w:val="22"/>
+          <w:szCs w:val="22"/>
+        </w:rPr>
+        <w:t xml:space="preserve"> - Grupę tę stanowią młode pracujące małżeństwa z małymi dziećmi, jak i osoby starsze. Grupa najbardziej wymagająca, gotowa zapłacić wysoką cenę w zamian za usługi najwyższej jakości i rodzinną, spokojną atmosferę. </w:t>
+      </w:r>
+    </w:p>
+    <w:p>
+      <w:pPr>
+        <w:rPr>
+          <w:rFonts w:eastAsiaTheme="minorEastAsia"/>
+          <w:sz w:val="22"/>
+          <w:szCs w:val="22"/>
+        </w:rPr>
+      </w:pPr>
       <w:bookmarkStart w:id="0" w:name="_GoBack"/>
       <w:bookmarkEnd w:id="0"/>
-      <w:r>
-        <w:rPr>
-          <w:rFonts w:eastAsiaTheme="minorEastAsia"/>
-          <w:sz w:val="22"/>
-          <w:szCs w:val="22"/>
-          <w:highlight w:val="yellow"/>
-        </w:rPr>
-        <w:t>i do lat 10</w:t>
-      </w:r>
-    </w:p>
-    <w:p>
-      <w:pPr>
-        <w:rPr>
-          <w:rFonts w:eastAsiaTheme="minorEastAsia"/>
-          <w:sz w:val="22"/>
-          <w:szCs w:val="22"/>
-        </w:rPr>
-      </w:pPr>
-    </w:p>
-    <w:p>
-      <w:pPr>
-        <w:rPr>
-          <w:rFonts w:eastAsiaTheme="minorEastAsia"/>
-          <w:sz w:val="22"/>
-          <w:szCs w:val="22"/>
-        </w:rPr>
-      </w:pPr>
     </w:p>
     <w:p>
       <w:pPr>
@@ -3091,7 +2844,6 @@
           <w:sz w:val="22"/>
           <w:szCs w:val="22"/>
         </w:rPr>
-        <w:lastRenderedPageBreak/>
         <w:t>środki z funduszy Unii Europejskiej – między innymi poprzez działanie 6.2 „Wsparcie oraz promocja przedsiębiorczości i samozatrudnienia” Programu Operacyjnego Kapitał Ludzki w wysokości 40 000 zł</w:t>
       </w:r>
     </w:p>
@@ -3116,6 +2868,7 @@
           <w:sz w:val="22"/>
           <w:szCs w:val="22"/>
         </w:rPr>
+        <w:lastRenderedPageBreak/>
         <w:t>Środki z Powiatowego Urzędu pracy – wsparcie dla zarejestrowanych bezrobotnych na założenie własnej działalności gospodarczej w wysokości 15 000 zł</w:t>
       </w:r>
     </w:p>
@@ -5220,6 +4973,7 @@
                 <w:sz w:val="22"/>
                 <w:szCs w:val="22"/>
               </w:rPr>
+              <w:lastRenderedPageBreak/>
               <w:t>-Młoda, pełna energii kadra zarządzająca</w:t>
             </w:r>
           </w:p>
@@ -6480,7 +6234,6 @@
           <w:sz w:val="22"/>
           <w:szCs w:val="22"/>
         </w:rPr>
-        <w:lastRenderedPageBreak/>
         <w:t>9</w:t>
       </w:r>
       <w:r>
@@ -6579,6 +6332,7 @@
           <w:sz w:val="22"/>
           <w:szCs w:val="22"/>
         </w:rPr>
+        <w:lastRenderedPageBreak/>
         <w:t>11</w:t>
       </w:r>
       <w:r>

</xml_diff>

<commit_message>
Many changes. Especially eleven anh thirteen
</commit_message>
<xml_diff>
--- a/PLAN MARKETINGOWY.docx
+++ b/PLAN MARKETINGOWY.docx
@@ -408,15 +408,17 @@
           <w:rFonts w:eastAsiaTheme="minorEastAsia"/>
           <w:b/>
           <w:bCs/>
-          <w:sz w:val="22"/>
-          <w:szCs w:val="22"/>
-        </w:rPr>
-      </w:pPr>
-      <w:r>
-        <w:rPr>
-          <w:rFonts w:eastAsiaTheme="minorEastAsia"/>
-          <w:b/>
-          <w:bCs/>
+          <w:color w:val="FF0000"/>
+          <w:sz w:val="22"/>
+          <w:szCs w:val="22"/>
+        </w:rPr>
+      </w:pPr>
+      <w:r>
+        <w:rPr>
+          <w:rFonts w:eastAsiaTheme="minorEastAsia"/>
+          <w:b/>
+          <w:bCs/>
+          <w:color w:val="FF0000"/>
           <w:sz w:val="22"/>
           <w:szCs w:val="22"/>
         </w:rPr>
@@ -427,6 +429,7 @@
           <w:rFonts w:eastAsiaTheme="minorEastAsia"/>
           <w:b/>
           <w:bCs/>
+          <w:color w:val="FF0000"/>
           <w:sz w:val="22"/>
           <w:szCs w:val="22"/>
         </w:rPr>
@@ -437,6 +440,7 @@
           <w:rFonts w:eastAsiaTheme="minorEastAsia"/>
           <w:b/>
           <w:bCs/>
+          <w:color w:val="FF0000"/>
           <w:sz w:val="22"/>
           <w:szCs w:val="22"/>
         </w:rPr>
@@ -452,13 +456,15 @@
         </w:numPr>
         <w:rPr>
           <w:rFonts w:eastAsiaTheme="minorEastAsia"/>
-          <w:sz w:val="22"/>
-          <w:szCs w:val="22"/>
-        </w:rPr>
-      </w:pPr>
-      <w:r>
-        <w:rPr>
-          <w:rFonts w:eastAsiaTheme="minorEastAsia"/>
+          <w:color w:val="FF0000"/>
+          <w:sz w:val="22"/>
+          <w:szCs w:val="22"/>
+        </w:rPr>
+      </w:pPr>
+      <w:r>
+        <w:rPr>
+          <w:rFonts w:eastAsiaTheme="minorEastAsia"/>
+          <w:color w:val="FF0000"/>
           <w:sz w:val="22"/>
           <w:szCs w:val="22"/>
         </w:rPr>
@@ -467,6 +473,7 @@
       <w:r>
         <w:rPr>
           <w:rFonts w:eastAsiaTheme="minorEastAsia"/>
+          <w:color w:val="FF0000"/>
           <w:sz w:val="22"/>
           <w:szCs w:val="22"/>
         </w:rPr>
@@ -475,6 +482,7 @@
       <w:r>
         <w:rPr>
           <w:rFonts w:eastAsiaTheme="minorEastAsia"/>
+          <w:color w:val="FF0000"/>
           <w:sz w:val="22"/>
           <w:szCs w:val="22"/>
         </w:rPr>
@@ -483,6 +491,7 @@
       <w:r>
         <w:rPr>
           <w:rFonts w:eastAsiaTheme="minorEastAsia"/>
+          <w:color w:val="FF0000"/>
           <w:sz w:val="22"/>
           <w:szCs w:val="22"/>
         </w:rPr>
@@ -491,6 +500,7 @@
       <w:r>
         <w:rPr>
           <w:rFonts w:eastAsiaTheme="minorEastAsia"/>
+          <w:color w:val="FF0000"/>
           <w:sz w:val="22"/>
           <w:szCs w:val="22"/>
         </w:rPr>
@@ -499,6 +509,7 @@
       <w:r>
         <w:rPr>
           <w:rFonts w:eastAsiaTheme="minorEastAsia"/>
+          <w:color w:val="FF0000"/>
           <w:sz w:val="22"/>
           <w:szCs w:val="22"/>
         </w:rPr>
@@ -507,6 +518,7 @@
       <w:r>
         <w:rPr>
           <w:rFonts w:eastAsiaTheme="minorEastAsia"/>
+          <w:color w:val="FF0000"/>
           <w:sz w:val="22"/>
           <w:szCs w:val="22"/>
         </w:rPr>
@@ -515,6 +527,7 @@
       <w:r>
         <w:rPr>
           <w:rFonts w:eastAsiaTheme="minorEastAsia"/>
+          <w:color w:val="FF0000"/>
           <w:sz w:val="22"/>
           <w:szCs w:val="22"/>
         </w:rPr>
@@ -523,6 +536,7 @@
       <w:r>
         <w:rPr>
           <w:rFonts w:eastAsiaTheme="minorEastAsia"/>
+          <w:color w:val="FF0000"/>
           <w:sz w:val="22"/>
           <w:szCs w:val="22"/>
         </w:rPr>
@@ -531,6 +545,7 @@
       <w:r>
         <w:rPr>
           <w:rFonts w:eastAsiaTheme="minorEastAsia"/>
+          <w:color w:val="FF0000"/>
           <w:sz w:val="22"/>
           <w:szCs w:val="22"/>
         </w:rPr>
@@ -539,6 +554,7 @@
       <w:r>
         <w:rPr>
           <w:rFonts w:eastAsiaTheme="minorEastAsia"/>
+          <w:color w:val="FF0000"/>
           <w:sz w:val="22"/>
           <w:szCs w:val="22"/>
         </w:rPr>
@@ -608,13 +624,15 @@
         </w:numPr>
         <w:rPr>
           <w:rFonts w:eastAsiaTheme="minorEastAsia"/>
-          <w:sz w:val="22"/>
-          <w:szCs w:val="22"/>
-        </w:rPr>
-      </w:pPr>
-      <w:r>
-        <w:rPr>
-          <w:rFonts w:eastAsiaTheme="minorEastAsia"/>
+          <w:color w:val="FF0000"/>
+          <w:sz w:val="22"/>
+          <w:szCs w:val="22"/>
+        </w:rPr>
+      </w:pPr>
+      <w:r>
+        <w:rPr>
+          <w:rFonts w:eastAsiaTheme="minorEastAsia"/>
+          <w:color w:val="FF0000"/>
           <w:sz w:val="22"/>
           <w:szCs w:val="22"/>
         </w:rPr>
@@ -623,6 +641,7 @@
       <w:r>
         <w:rPr>
           <w:rFonts w:eastAsiaTheme="minorEastAsia"/>
+          <w:color w:val="FF0000"/>
           <w:sz w:val="22"/>
           <w:szCs w:val="22"/>
         </w:rPr>
@@ -631,6 +650,7 @@
       <w:r>
         <w:rPr>
           <w:rFonts w:eastAsiaTheme="minorEastAsia"/>
+          <w:color w:val="FF0000"/>
           <w:sz w:val="22"/>
           <w:szCs w:val="22"/>
         </w:rPr>
@@ -639,6 +659,7 @@
       <w:r>
         <w:rPr>
           <w:rFonts w:eastAsiaTheme="minorEastAsia"/>
+          <w:color w:val="FF0000"/>
           <w:sz w:val="22"/>
           <w:szCs w:val="22"/>
         </w:rPr>
@@ -647,6 +668,7 @@
       <w:r>
         <w:rPr>
           <w:rFonts w:eastAsiaTheme="minorEastAsia"/>
+          <w:color w:val="FF0000"/>
           <w:sz w:val="22"/>
           <w:szCs w:val="22"/>
         </w:rPr>
@@ -655,6 +677,7 @@
       <w:r>
         <w:rPr>
           <w:rFonts w:eastAsiaTheme="minorEastAsia"/>
+          <w:color w:val="FF0000"/>
           <w:sz w:val="22"/>
           <w:szCs w:val="22"/>
         </w:rPr>
@@ -663,19 +686,11 @@
       <w:r>
         <w:rPr>
           <w:rFonts w:eastAsiaTheme="minorEastAsia"/>
-          <w:sz w:val="22"/>
-          <w:szCs w:val="22"/>
-        </w:rPr>
-        <w:t xml:space="preserve"> </w:t>
-      </w:r>
-      <w:r>
-        <w:rPr>
-          <w:rFonts w:eastAsiaTheme="minorEastAsia"/>
-          <w:color w:val="FF0000"/>
-          <w:sz w:val="22"/>
-          <w:szCs w:val="22"/>
-        </w:rPr>
-        <w:t>[podpisanie umowy najmu</w:t>
+          <w:color w:val="FF0000"/>
+          <w:sz w:val="22"/>
+          <w:szCs w:val="22"/>
+        </w:rPr>
+        <w:t xml:space="preserve"> [podpisanie umowy najmu</w:t>
       </w:r>
       <w:r>
         <w:rPr>
@@ -741,34 +756,19 @@
         </w:numPr>
         <w:rPr>
           <w:rFonts w:eastAsiaTheme="minorEastAsia"/>
-          <w:sz w:val="22"/>
-          <w:szCs w:val="22"/>
-        </w:rPr>
-      </w:pPr>
-      <w:r>
-        <w:rPr>
-          <w:rFonts w:eastAsiaTheme="minorEastAsia"/>
-          <w:sz w:val="22"/>
-          <w:szCs w:val="22"/>
-        </w:rPr>
-        <w:t xml:space="preserve">Osiągnięcie zysków na poziomie 45% w pierwszym roku działalności w sezonie wakacyjnym (czerwiec - wrzesień) </w:t>
-      </w:r>
-      <w:r>
-        <w:rPr>
-          <w:rFonts w:eastAsiaTheme="minorEastAsia"/>
-          <w:color w:val="FF0000"/>
-          <w:sz w:val="22"/>
-          <w:szCs w:val="22"/>
-        </w:rPr>
-        <w:t>[bilans zysków i strat]</w:t>
-      </w:r>
-      <w:r>
-        <w:rPr>
-          <w:rFonts w:eastAsiaTheme="minorEastAsia"/>
-          <w:sz w:val="22"/>
-          <w:szCs w:val="22"/>
-        </w:rPr>
-        <w:t xml:space="preserve"> </w:t>
+          <w:color w:val="FF0000"/>
+          <w:sz w:val="22"/>
+          <w:szCs w:val="22"/>
+        </w:rPr>
+      </w:pPr>
+      <w:r>
+        <w:rPr>
+          <w:rFonts w:eastAsiaTheme="minorEastAsia"/>
+          <w:color w:val="FF0000"/>
+          <w:sz w:val="22"/>
+          <w:szCs w:val="22"/>
+        </w:rPr>
+        <w:t xml:space="preserve">Osiągnięcie zysków na poziomie 45% w pierwszym roku działalności w sezonie wakacyjnym (czerwiec - wrzesień) [bilans zysków i strat] </w:t>
       </w:r>
     </w:p>
     <w:p>
@@ -780,13 +780,15 @@
         </w:numPr>
         <w:rPr>
           <w:rFonts w:eastAsiaTheme="minorEastAsia"/>
-          <w:sz w:val="22"/>
-          <w:szCs w:val="22"/>
-        </w:rPr>
-      </w:pPr>
-      <w:r>
-        <w:rPr>
-          <w:rFonts w:eastAsiaTheme="minorEastAsia"/>
+          <w:color w:val="FF0000"/>
+          <w:sz w:val="22"/>
+          <w:szCs w:val="22"/>
+        </w:rPr>
+      </w:pPr>
+      <w:r>
+        <w:rPr>
+          <w:rFonts w:eastAsiaTheme="minorEastAsia"/>
+          <w:color w:val="FF0000"/>
           <w:sz w:val="22"/>
           <w:szCs w:val="22"/>
         </w:rPr>
@@ -795,6 +797,7 @@
       <w:r>
         <w:rPr>
           <w:rFonts w:eastAsiaTheme="minorEastAsia"/>
+          <w:color w:val="FF0000"/>
           <w:sz w:val="22"/>
           <w:szCs w:val="22"/>
         </w:rPr>
@@ -803,6 +806,7 @@
       <w:r>
         <w:rPr>
           <w:rFonts w:eastAsiaTheme="minorEastAsia"/>
+          <w:color w:val="FF0000"/>
           <w:sz w:val="22"/>
           <w:szCs w:val="22"/>
         </w:rPr>
@@ -811,6 +815,7 @@
       <w:r>
         <w:rPr>
           <w:rFonts w:eastAsiaTheme="minorEastAsia"/>
+          <w:color w:val="FF0000"/>
           <w:sz w:val="22"/>
           <w:szCs w:val="22"/>
         </w:rPr>
@@ -819,19 +824,11 @@
       <w:r>
         <w:rPr>
           <w:rFonts w:eastAsiaTheme="minorEastAsia"/>
-          <w:sz w:val="22"/>
-          <w:szCs w:val="22"/>
-        </w:rPr>
-        <w:t xml:space="preserve"> </w:t>
-      </w:r>
-      <w:r>
-        <w:rPr>
-          <w:rFonts w:eastAsiaTheme="minorEastAsia"/>
-          <w:color w:val="FF0000"/>
-          <w:sz w:val="22"/>
-          <w:szCs w:val="22"/>
-        </w:rPr>
-        <w:t>[bilans</w:t>
+          <w:color w:val="FF0000"/>
+          <w:sz w:val="22"/>
+          <w:szCs w:val="22"/>
+        </w:rPr>
+        <w:t xml:space="preserve"> [bilans</w:t>
       </w:r>
       <w:r>
         <w:rPr>
@@ -870,13 +867,15 @@
         </w:numPr>
         <w:rPr>
           <w:rFonts w:eastAsiaTheme="minorEastAsia"/>
-          <w:sz w:val="22"/>
-          <w:szCs w:val="22"/>
-        </w:rPr>
-      </w:pPr>
-      <w:r>
-        <w:rPr>
-          <w:rFonts w:eastAsiaTheme="minorEastAsia"/>
+          <w:color w:val="FF0000"/>
+          <w:sz w:val="22"/>
+          <w:szCs w:val="22"/>
+        </w:rPr>
+      </w:pPr>
+      <w:r>
+        <w:rPr>
+          <w:rFonts w:eastAsiaTheme="minorEastAsia"/>
+          <w:color w:val="FF0000"/>
           <w:sz w:val="22"/>
           <w:szCs w:val="22"/>
         </w:rPr>
@@ -885,6 +884,7 @@
       <w:r>
         <w:rPr>
           <w:rFonts w:eastAsiaTheme="minorEastAsia"/>
+          <w:color w:val="FF0000"/>
           <w:sz w:val="22"/>
           <w:szCs w:val="22"/>
         </w:rPr>
@@ -893,6 +893,7 @@
       <w:r>
         <w:rPr>
           <w:rFonts w:eastAsiaTheme="minorEastAsia"/>
+          <w:color w:val="FF0000"/>
           <w:sz w:val="22"/>
           <w:szCs w:val="22"/>
         </w:rPr>
@@ -901,6 +902,7 @@
       <w:r>
         <w:rPr>
           <w:rFonts w:eastAsiaTheme="minorEastAsia"/>
+          <w:color w:val="FF0000"/>
           <w:sz w:val="22"/>
           <w:szCs w:val="22"/>
         </w:rPr>
@@ -910,6 +912,7 @@
       <w:r>
         <w:rPr>
           <w:rFonts w:eastAsiaTheme="minorEastAsia"/>
+          <w:color w:val="FF0000"/>
           <w:sz w:val="22"/>
           <w:szCs w:val="22"/>
         </w:rPr>
@@ -919,6 +922,7 @@
       <w:r>
         <w:rPr>
           <w:rFonts w:eastAsiaTheme="minorEastAsia"/>
+          <w:color w:val="FF0000"/>
           <w:sz w:val="22"/>
           <w:szCs w:val="22"/>
         </w:rPr>
@@ -927,6 +931,7 @@
       <w:r>
         <w:rPr>
           <w:rFonts w:eastAsiaTheme="minorEastAsia"/>
+          <w:color w:val="FF0000"/>
           <w:sz w:val="22"/>
           <w:szCs w:val="22"/>
         </w:rPr>
@@ -935,6 +940,7 @@
       <w:r>
         <w:rPr>
           <w:rFonts w:eastAsiaTheme="minorEastAsia"/>
+          <w:color w:val="FF0000"/>
           <w:sz w:val="22"/>
           <w:szCs w:val="22"/>
         </w:rPr>
@@ -943,19 +949,11 @@
       <w:r>
         <w:rPr>
           <w:rFonts w:eastAsiaTheme="minorEastAsia"/>
-          <w:sz w:val="22"/>
-          <w:szCs w:val="22"/>
-        </w:rPr>
-        <w:t xml:space="preserve"> </w:t>
-      </w:r>
-      <w:r>
-        <w:rPr>
-          <w:rFonts w:eastAsiaTheme="minorEastAsia"/>
-          <w:color w:val="FF0000"/>
-          <w:sz w:val="22"/>
-          <w:szCs w:val="22"/>
-        </w:rPr>
-        <w:t>[bilans zysków</w:t>
+          <w:color w:val="FF0000"/>
+          <w:sz w:val="22"/>
+          <w:szCs w:val="22"/>
+        </w:rPr>
+        <w:t xml:space="preserve"> [bilans zysków</w:t>
       </w:r>
       <w:r>
         <w:rPr>
@@ -985,13 +983,15 @@
         </w:numPr>
         <w:rPr>
           <w:rFonts w:eastAsiaTheme="minorEastAsia"/>
-          <w:sz w:val="22"/>
-          <w:szCs w:val="22"/>
-        </w:rPr>
-      </w:pPr>
-      <w:r>
-        <w:rPr>
-          <w:rFonts w:eastAsiaTheme="minorEastAsia"/>
+          <w:color w:val="FF0000"/>
+          <w:sz w:val="22"/>
+          <w:szCs w:val="22"/>
+        </w:rPr>
+      </w:pPr>
+      <w:r>
+        <w:rPr>
+          <w:rFonts w:eastAsiaTheme="minorEastAsia"/>
+          <w:color w:val="FF0000"/>
           <w:sz w:val="22"/>
           <w:szCs w:val="22"/>
         </w:rPr>
@@ -1000,6 +1000,7 @@
       <w:r>
         <w:rPr>
           <w:rFonts w:eastAsiaTheme="minorEastAsia"/>
+          <w:color w:val="FF0000"/>
           <w:sz w:val="22"/>
           <w:szCs w:val="22"/>
         </w:rPr>
@@ -1008,6 +1009,7 @@
       <w:r>
         <w:rPr>
           <w:rFonts w:eastAsiaTheme="minorEastAsia"/>
+          <w:color w:val="FF0000"/>
           <w:sz w:val="22"/>
           <w:szCs w:val="22"/>
         </w:rPr>
@@ -1016,6 +1018,7 @@
       <w:r>
         <w:rPr>
           <w:rFonts w:eastAsiaTheme="minorEastAsia"/>
+          <w:color w:val="FF0000"/>
           <w:sz w:val="22"/>
           <w:szCs w:val="22"/>
         </w:rPr>
@@ -1024,6 +1027,7 @@
       <w:r>
         <w:rPr>
           <w:rFonts w:eastAsiaTheme="minorEastAsia"/>
+          <w:color w:val="FF0000"/>
           <w:sz w:val="22"/>
           <w:szCs w:val="22"/>
         </w:rPr>
@@ -1032,6 +1036,7 @@
       <w:r>
         <w:rPr>
           <w:rFonts w:eastAsiaTheme="minorEastAsia"/>
+          <w:color w:val="FF0000"/>
           <w:sz w:val="22"/>
           <w:szCs w:val="22"/>
         </w:rPr>
@@ -1040,6 +1045,7 @@
       <w:r>
         <w:rPr>
           <w:rFonts w:eastAsiaTheme="minorEastAsia"/>
+          <w:color w:val="FF0000"/>
           <w:sz w:val="22"/>
           <w:szCs w:val="22"/>
         </w:rPr>
@@ -1048,6 +1054,7 @@
       <w:r>
         <w:rPr>
           <w:rFonts w:eastAsiaTheme="minorEastAsia"/>
+          <w:color w:val="FF0000"/>
           <w:sz w:val="22"/>
           <w:szCs w:val="22"/>
         </w:rPr>
@@ -1056,6 +1063,7 @@
       <w:r>
         <w:rPr>
           <w:rFonts w:eastAsiaTheme="minorEastAsia"/>
+          <w:color w:val="FF0000"/>
           <w:sz w:val="22"/>
           <w:szCs w:val="22"/>
         </w:rPr>
@@ -1064,6 +1072,7 @@
       <w:r>
         <w:rPr>
           <w:rFonts w:eastAsiaTheme="minorEastAsia"/>
+          <w:color w:val="FF0000"/>
           <w:sz w:val="22"/>
           <w:szCs w:val="22"/>
         </w:rPr>
@@ -1072,6 +1081,7 @@
       <w:r>
         <w:rPr>
           <w:rFonts w:eastAsiaTheme="minorEastAsia"/>
+          <w:color w:val="FF0000"/>
           <w:sz w:val="22"/>
           <w:szCs w:val="22"/>
         </w:rPr>
@@ -1080,6 +1090,7 @@
       <w:r>
         <w:rPr>
           <w:rFonts w:eastAsiaTheme="minorEastAsia"/>
+          <w:color w:val="FF0000"/>
           <w:sz w:val="22"/>
           <w:szCs w:val="22"/>
         </w:rPr>
@@ -1088,6 +1099,7 @@
       <w:r>
         <w:rPr>
           <w:rFonts w:eastAsiaTheme="minorEastAsia"/>
+          <w:color w:val="FF0000"/>
           <w:sz w:val="22"/>
           <w:szCs w:val="22"/>
         </w:rPr>
@@ -1096,6 +1108,7 @@
       <w:r>
         <w:rPr>
           <w:rFonts w:eastAsiaTheme="minorEastAsia"/>
+          <w:color w:val="FF0000"/>
           <w:sz w:val="22"/>
           <w:szCs w:val="22"/>
         </w:rPr>
@@ -1104,6 +1117,7 @@
       <w:r>
         <w:rPr>
           <w:rFonts w:eastAsiaTheme="minorEastAsia"/>
+          <w:color w:val="FF0000"/>
           <w:sz w:val="22"/>
           <w:szCs w:val="22"/>
         </w:rPr>
@@ -1112,6 +1126,7 @@
       <w:r>
         <w:rPr>
           <w:rFonts w:eastAsiaTheme="minorEastAsia"/>
+          <w:color w:val="FF0000"/>
           <w:sz w:val="22"/>
           <w:szCs w:val="22"/>
         </w:rPr>
@@ -1120,6 +1135,7 @@
       <w:r>
         <w:rPr>
           <w:rFonts w:eastAsiaTheme="minorEastAsia"/>
+          <w:color w:val="FF0000"/>
           <w:sz w:val="22"/>
           <w:szCs w:val="22"/>
         </w:rPr>
@@ -1128,19 +1144,11 @@
       <w:r>
         <w:rPr>
           <w:rFonts w:eastAsiaTheme="minorEastAsia"/>
-          <w:sz w:val="22"/>
-          <w:szCs w:val="22"/>
-        </w:rPr>
-        <w:t xml:space="preserve"> </w:t>
-      </w:r>
-      <w:r>
-        <w:rPr>
-          <w:rFonts w:eastAsiaTheme="minorEastAsia"/>
-          <w:color w:val="FF0000"/>
-          <w:sz w:val="22"/>
-          <w:szCs w:val="22"/>
-        </w:rPr>
-        <w:t>[</w:t>
+          <w:color w:val="FF0000"/>
+          <w:sz w:val="22"/>
+          <w:szCs w:val="22"/>
+        </w:rPr>
+        <w:t xml:space="preserve"> [</w:t>
       </w:r>
       <w:r>
         <w:rPr>
@@ -1190,13 +1198,15 @@
         </w:numPr>
         <w:rPr>
           <w:rFonts w:eastAsiaTheme="minorEastAsia"/>
-          <w:sz w:val="22"/>
-          <w:szCs w:val="22"/>
-        </w:rPr>
-      </w:pPr>
-      <w:r>
-        <w:rPr>
-          <w:rFonts w:eastAsiaTheme="minorEastAsia"/>
+          <w:color w:val="FF0000"/>
+          <w:sz w:val="22"/>
+          <w:szCs w:val="22"/>
+        </w:rPr>
+      </w:pPr>
+      <w:r>
+        <w:rPr>
+          <w:rFonts w:eastAsiaTheme="minorEastAsia"/>
+          <w:color w:val="FF0000"/>
           <w:sz w:val="22"/>
           <w:szCs w:val="22"/>
         </w:rPr>
@@ -1205,6 +1215,7 @@
       <w:r>
         <w:rPr>
           <w:rFonts w:eastAsiaTheme="minorEastAsia"/>
+          <w:color w:val="FF0000"/>
           <w:sz w:val="22"/>
           <w:szCs w:val="22"/>
         </w:rPr>
@@ -1213,6 +1224,7 @@
       <w:r>
         <w:rPr>
           <w:rFonts w:eastAsiaTheme="minorEastAsia"/>
+          <w:color w:val="FF0000"/>
           <w:sz w:val="22"/>
           <w:szCs w:val="22"/>
         </w:rPr>
@@ -1221,6 +1233,7 @@
       <w:r>
         <w:rPr>
           <w:rFonts w:eastAsiaTheme="minorEastAsia"/>
+          <w:color w:val="FF0000"/>
           <w:sz w:val="22"/>
           <w:szCs w:val="22"/>
         </w:rPr>
@@ -1229,6 +1242,7 @@
       <w:r>
         <w:rPr>
           <w:rFonts w:eastAsiaTheme="minorEastAsia"/>
+          <w:color w:val="FF0000"/>
           <w:sz w:val="22"/>
           <w:szCs w:val="22"/>
         </w:rPr>
@@ -1237,6 +1251,7 @@
       <w:r>
         <w:rPr>
           <w:rFonts w:eastAsiaTheme="minorEastAsia"/>
+          <w:color w:val="FF0000"/>
           <w:sz w:val="22"/>
           <w:szCs w:val="22"/>
         </w:rPr>
@@ -1245,6 +1260,7 @@
       <w:r>
         <w:rPr>
           <w:rFonts w:eastAsiaTheme="minorEastAsia"/>
+          <w:color w:val="FF0000"/>
           <w:sz w:val="22"/>
           <w:szCs w:val="22"/>
         </w:rPr>
@@ -1254,6 +1270,7 @@
       <w:r>
         <w:rPr>
           <w:rFonts w:eastAsiaTheme="minorEastAsia"/>
+          <w:color w:val="FF0000"/>
           <w:sz w:val="22"/>
           <w:szCs w:val="22"/>
         </w:rPr>
@@ -1263,6 +1280,7 @@
       <w:r>
         <w:rPr>
           <w:rFonts w:eastAsiaTheme="minorEastAsia"/>
+          <w:color w:val="FF0000"/>
           <w:sz w:val="22"/>
           <w:szCs w:val="22"/>
         </w:rPr>
@@ -1271,6 +1289,7 @@
       <w:r>
         <w:rPr>
           <w:rFonts w:eastAsiaTheme="minorEastAsia"/>
+          <w:color w:val="FF0000"/>
           <w:sz w:val="22"/>
           <w:szCs w:val="22"/>
         </w:rPr>
@@ -1280,6 +1299,7 @@
       <w:r>
         <w:rPr>
           <w:rFonts w:eastAsiaTheme="minorEastAsia"/>
+          <w:color w:val="FF0000"/>
           <w:sz w:val="22"/>
           <w:szCs w:val="22"/>
         </w:rPr>
@@ -1289,6 +1309,7 @@
       <w:r>
         <w:rPr>
           <w:rFonts w:eastAsiaTheme="minorEastAsia"/>
+          <w:color w:val="FF0000"/>
           <w:sz w:val="22"/>
           <w:szCs w:val="22"/>
         </w:rPr>
@@ -1297,6 +1318,7 @@
       <w:r>
         <w:rPr>
           <w:rFonts w:eastAsiaTheme="minorEastAsia"/>
+          <w:color w:val="FF0000"/>
           <w:sz w:val="22"/>
           <w:szCs w:val="22"/>
         </w:rPr>
@@ -1375,13 +1397,15 @@
         </w:numPr>
         <w:rPr>
           <w:rFonts w:eastAsiaTheme="minorEastAsia"/>
-          <w:sz w:val="22"/>
-          <w:szCs w:val="22"/>
-        </w:rPr>
-      </w:pPr>
-      <w:r>
-        <w:rPr>
-          <w:rFonts w:eastAsiaTheme="minorEastAsia"/>
+          <w:color w:val="FF0000"/>
+          <w:sz w:val="22"/>
+          <w:szCs w:val="22"/>
+        </w:rPr>
+      </w:pPr>
+      <w:r>
+        <w:rPr>
+          <w:rFonts w:eastAsiaTheme="minorEastAsia"/>
+          <w:color w:val="FF0000"/>
           <w:sz w:val="22"/>
           <w:szCs w:val="22"/>
         </w:rPr>
@@ -1390,6 +1414,7 @@
       <w:r>
         <w:rPr>
           <w:rFonts w:eastAsiaTheme="minorEastAsia"/>
+          <w:color w:val="FF0000"/>
           <w:sz w:val="22"/>
           <w:szCs w:val="22"/>
         </w:rPr>
@@ -1398,6 +1423,7 @@
       <w:r>
         <w:rPr>
           <w:rFonts w:eastAsiaTheme="minorEastAsia"/>
+          <w:color w:val="FF0000"/>
           <w:sz w:val="22"/>
           <w:szCs w:val="22"/>
         </w:rPr>
@@ -1406,6 +1432,7 @@
       <w:r>
         <w:rPr>
           <w:rFonts w:eastAsiaTheme="minorEastAsia"/>
+          <w:color w:val="FF0000"/>
           <w:sz w:val="22"/>
           <w:szCs w:val="22"/>
         </w:rPr>
@@ -1414,6 +1441,7 @@
       <w:r>
         <w:rPr>
           <w:rFonts w:eastAsiaTheme="minorEastAsia"/>
+          <w:color w:val="FF0000"/>
           <w:sz w:val="22"/>
           <w:szCs w:val="22"/>
         </w:rPr>
@@ -1422,6 +1450,7 @@
       <w:r>
         <w:rPr>
           <w:rFonts w:eastAsiaTheme="minorEastAsia"/>
+          <w:color w:val="FF0000"/>
           <w:sz w:val="22"/>
           <w:szCs w:val="22"/>
         </w:rPr>
@@ -1431,6 +1460,7 @@
       <w:r>
         <w:rPr>
           <w:rFonts w:eastAsiaTheme="minorEastAsia"/>
+          <w:color w:val="FF0000"/>
           <w:sz w:val="22"/>
           <w:szCs w:val="22"/>
         </w:rPr>
@@ -1440,6 +1470,7 @@
       <w:r>
         <w:rPr>
           <w:rFonts w:eastAsiaTheme="minorEastAsia"/>
+          <w:color w:val="FF0000"/>
           <w:sz w:val="22"/>
           <w:szCs w:val="22"/>
         </w:rPr>
@@ -1460,6 +1491,7 @@
         <w:pStyle w:val="Akapitzlist"/>
         <w:rPr>
           <w:rFonts w:eastAsiaTheme="minorEastAsia"/>
+          <w:color w:val="FF0000"/>
           <w:sz w:val="22"/>
           <w:szCs w:val="22"/>
         </w:rPr>
@@ -1475,6 +1507,7 @@
           <w:bCs/>
           <w:i/>
           <w:iCs/>
+          <w:color w:val="FF0000"/>
           <w:sz w:val="22"/>
           <w:szCs w:val="22"/>
         </w:rPr>
@@ -1486,6 +1519,7 @@
           <w:bCs/>
           <w:i/>
           <w:iCs/>
+          <w:color w:val="FF0000"/>
           <w:sz w:val="22"/>
           <w:szCs w:val="22"/>
         </w:rPr>
@@ -1499,6 +1533,7 @@
           <w:rFonts w:eastAsiaTheme="minorEastAsia"/>
           <w:i/>
           <w:iCs/>
+          <w:color w:val="FF0000"/>
           <w:sz w:val="22"/>
           <w:szCs w:val="22"/>
         </w:rPr>
@@ -1508,6 +1543,7 @@
           <w:rFonts w:eastAsiaTheme="minorEastAsia"/>
           <w:i/>
           <w:iCs/>
+          <w:color w:val="FF0000"/>
           <w:sz w:val="22"/>
           <w:szCs w:val="22"/>
         </w:rPr>
@@ -1521,6 +1557,7 @@
           <w:rFonts w:eastAsiaTheme="minorEastAsia"/>
           <w:i/>
           <w:iCs/>
+          <w:color w:val="FF0000"/>
           <w:sz w:val="22"/>
           <w:szCs w:val="22"/>
         </w:rPr>
@@ -1530,6 +1567,7 @@
           <w:rFonts w:eastAsiaTheme="minorEastAsia"/>
           <w:i/>
           <w:iCs/>
+          <w:color w:val="FF0000"/>
           <w:sz w:val="22"/>
           <w:szCs w:val="22"/>
         </w:rPr>
@@ -1603,7 +1641,29 @@
             <w:sz w:val="28"/>
             <w:szCs w:val="28"/>
           </w:rPr>
-          <w:t>https://www.opencolony.com/</w:t>
+          <w:t>https://www.opencol</w:t>
+        </w:r>
+        <w:r>
+          <w:rPr>
+            <w:rStyle w:val="Hipercze"/>
+            <w:rFonts w:eastAsiaTheme="minorEastAsia"/>
+            <w:b/>
+            <w:bCs/>
+            <w:sz w:val="28"/>
+            <w:szCs w:val="28"/>
+          </w:rPr>
+          <w:t>o</w:t>
+        </w:r>
+        <w:r>
+          <w:rPr>
+            <w:rStyle w:val="Hipercze"/>
+            <w:rFonts w:eastAsiaTheme="minorEastAsia"/>
+            <w:b/>
+            <w:bCs/>
+            <w:sz w:val="28"/>
+            <w:szCs w:val="28"/>
+          </w:rPr>
+          <w:t>ny.com/</w:t>
         </w:r>
       </w:hyperlink>
     </w:p>
@@ -1675,7 +1735,29 @@
             <w:sz w:val="28"/>
             <w:szCs w:val="28"/>
           </w:rPr>
-          <w:t>https://upqode.com/</w:t>
+          <w:t>https://upqod</w:t>
+        </w:r>
+        <w:r>
+          <w:rPr>
+            <w:rStyle w:val="Hipercze"/>
+            <w:rFonts w:eastAsiaTheme="minorEastAsia"/>
+            <w:b/>
+            <w:bCs/>
+            <w:sz w:val="28"/>
+            <w:szCs w:val="28"/>
+          </w:rPr>
+          <w:t>e</w:t>
+        </w:r>
+        <w:r>
+          <w:rPr>
+            <w:rStyle w:val="Hipercze"/>
+            <w:rFonts w:eastAsiaTheme="minorEastAsia"/>
+            <w:b/>
+            <w:bCs/>
+            <w:sz w:val="28"/>
+            <w:szCs w:val="28"/>
+          </w:rPr>
+          <w:t>.com/</w:t>
         </w:r>
       </w:hyperlink>
     </w:p>
@@ -2405,7 +2487,51 @@
             <w:sz w:val="32"/>
             <w:szCs w:val="32"/>
           </w:rPr>
-          <w:t>https://theloftnw6.com/</w:t>
+          <w:t>https://thelo</w:t>
+        </w:r>
+        <w:r>
+          <w:rPr>
+            <w:rStyle w:val="Hipercze"/>
+            <w:rFonts w:eastAsiaTheme="minorEastAsia"/>
+            <w:b/>
+            <w:bCs/>
+            <w:sz w:val="32"/>
+            <w:szCs w:val="32"/>
+          </w:rPr>
+          <w:t>f</w:t>
+        </w:r>
+        <w:r>
+          <w:rPr>
+            <w:rStyle w:val="Hipercze"/>
+            <w:rFonts w:eastAsiaTheme="minorEastAsia"/>
+            <w:b/>
+            <w:bCs/>
+            <w:sz w:val="32"/>
+            <w:szCs w:val="32"/>
+          </w:rPr>
+          <w:t>t</w:t>
+        </w:r>
+        <w:r>
+          <w:rPr>
+            <w:rStyle w:val="Hipercze"/>
+            <w:rFonts w:eastAsiaTheme="minorEastAsia"/>
+            <w:b/>
+            <w:bCs/>
+            <w:sz w:val="32"/>
+            <w:szCs w:val="32"/>
+          </w:rPr>
+          <w:t>n</w:t>
+        </w:r>
+        <w:r>
+          <w:rPr>
+            <w:rStyle w:val="Hipercze"/>
+            <w:rFonts w:eastAsiaTheme="minorEastAsia"/>
+            <w:b/>
+            <w:bCs/>
+            <w:sz w:val="32"/>
+            <w:szCs w:val="32"/>
+          </w:rPr>
+          <w:t>w6.com/</w:t>
         </w:r>
       </w:hyperlink>
     </w:p>
@@ -10243,6 +10369,18 @@
       <w:shd w:val="clear" w:color="auto" w:fill="E1DFDD"/>
     </w:rPr>
   </w:style>
+  <w:style w:type="character" w:styleId="UyteHipercze">
+    <w:name w:val="FollowedHyperlink"/>
+    <w:basedOn w:val="Domylnaczcionkaakapitu"/>
+    <w:uiPriority w:val="99"/>
+    <w:semiHidden/>
+    <w:unhideWhenUsed/>
+    <w:rsid w:val="00EB0B87"/>
+    <w:rPr>
+      <w:color w:val="954F72" w:themeColor="followedHyperlink"/>
+      <w:u w:val="single"/>
+    </w:rPr>
+  </w:style>
 </w:styles>
 </file>
 

</xml_diff>